<commit_message>
Minor correction to user guide.
</commit_message>
<xml_diff>
--- a/docs/LANDIS-II Net Ecosystem CN Succession v6.7 User Guide.docx
+++ b/docs/LANDIS-II Net Ecosystem CN Succession v6.7 User Guide.docx
@@ -334,7 +334,7 @@
         <w:rPr>
           <w:noProof/>
         </w:rPr>
-        <w:t>July 9, 2021</w:t>
+        <w:t>August 26, 2021</w:t>
       </w:r>
       <w:r>
         <w:rPr>
@@ -20505,10 +20505,10 @@
         <w:t xml:space="preserve"> (</w:t>
       </w:r>
       <w:r>
-        <w:t>d</w:t>
-      </w:r>
-      <w:r>
-        <w:t>ouble)</w:t>
+        <w:t>integer</w:t>
+      </w:r>
+      <w:r>
+        <w:t>)</w:t>
       </w:r>
       <w:bookmarkEnd w:id="124"/>
     </w:p>
@@ -20520,14 +20520,19 @@
         <w:t xml:space="preserve">This parameter is the average longevity of a leaf or needle.  Value: </w:t>
       </w:r>
       <w:r>
-        <w:t xml:space="preserve">1.0 ≤ </w:t>
-      </w:r>
-      <w:r>
-        <w:t xml:space="preserve">decimal </w:t>
-      </w:r>
-      <w:r>
-        <w:t>number ≤ 10.0</w:t>
-      </w:r>
+        <w:t xml:space="preserve">1 ≤ </w:t>
+      </w:r>
+      <w:r>
+        <w:t>integer</w:t>
+      </w:r>
+      <w:r>
+        <w:t xml:space="preserve"> </w:t>
+      </w:r>
+      <w:r>
+        <w:t>number ≤ 10</w:t>
+      </w:r>
+      <w:bookmarkStart w:id="125" w:name="_GoBack"/>
+      <w:bookmarkEnd w:id="125"/>
       <w:r>
         <w:t>.  Units: years.</w:t>
       </w:r>
@@ -20540,9 +20545,9 @@
         </w:tabs>
         <w:ind w:left="1170" w:hanging="1170"/>
       </w:pPr>
-      <w:bookmarkStart w:id="125" w:name="_Toc71025606"/>
-      <w:bookmarkStart w:id="126" w:name="_Toc112490878"/>
-      <w:bookmarkStart w:id="127" w:name="_Toc107735770"/>
+      <w:bookmarkStart w:id="126" w:name="_Toc71025606"/>
+      <w:bookmarkStart w:id="127" w:name="_Toc112490878"/>
+      <w:bookmarkStart w:id="128" w:name="_Toc107735770"/>
       <w:proofErr w:type="spellStart"/>
       <w:r>
         <w:t>Epicormic</w:t>
@@ -20564,7 +20569,7 @@
       <w:r>
         <w:t>)</w:t>
       </w:r>
-      <w:bookmarkEnd w:id="125"/>
+      <w:bookmarkEnd w:id="126"/>
     </w:p>
     <w:p>
       <w:pPr>
@@ -20604,7 +20609,7 @@
         </w:tabs>
         <w:ind w:left="1170" w:hanging="1170"/>
       </w:pPr>
-      <w:bookmarkStart w:id="128" w:name="_Toc71025607"/>
+      <w:bookmarkStart w:id="129" w:name="_Toc71025607"/>
       <w:proofErr w:type="spellStart"/>
       <w:r>
         <w:lastRenderedPageBreak/>
@@ -20668,7 +20673,7 @@
       <w:r>
         <w:t>ouble)</w:t>
       </w:r>
-      <w:bookmarkEnd w:id="128"/>
+      <w:bookmarkEnd w:id="129"/>
     </w:p>
     <w:p>
       <w:pPr>
@@ -20718,8 +20723,8 @@
         </w:tabs>
         <w:ind w:left="1170" w:hanging="1170"/>
       </w:pPr>
-      <w:bookmarkStart w:id="129" w:name="_Toc71025608"/>
-      <w:bookmarkStart w:id="130" w:name="_Toc112490876"/>
+      <w:bookmarkStart w:id="130" w:name="_Toc71025608"/>
+      <w:bookmarkStart w:id="131" w:name="_Toc112490876"/>
       <w:proofErr w:type="spellStart"/>
       <w:r>
         <w:t>Leaf</w:t>
@@ -20787,7 +20792,7 @@
       <w:r>
         <w:t>ouble)</w:t>
       </w:r>
-      <w:bookmarkEnd w:id="129"/>
+      <w:bookmarkEnd w:id="130"/>
     </w:p>
     <w:p>
       <w:pPr>
@@ -20874,7 +20879,7 @@
         </w:tabs>
         <w:ind w:left="1170" w:hanging="1170"/>
       </w:pPr>
-      <w:bookmarkStart w:id="131" w:name="_Toc71025609"/>
+      <w:bookmarkStart w:id="132" w:name="_Toc71025609"/>
       <w:proofErr w:type="spellStart"/>
       <w:r>
         <w:t>MaximumANPP</w:t>
@@ -20889,7 +20894,7 @@
       <w:r>
         <w:t>nteger)</w:t>
       </w:r>
-      <w:bookmarkEnd w:id="131"/>
+      <w:bookmarkEnd w:id="132"/>
     </w:p>
     <w:p>
       <w:pPr>
@@ -20983,7 +20988,7 @@
         </w:tabs>
         <w:ind w:left="1170" w:hanging="1170"/>
       </w:pPr>
-      <w:bookmarkStart w:id="132" w:name="_Toc71025610"/>
+      <w:bookmarkStart w:id="133" w:name="_Toc71025610"/>
       <w:proofErr w:type="spellStart"/>
       <w:r>
         <w:t>MaximumBiomass</w:t>
@@ -20995,7 +21000,7 @@
       <w:r>
         <w:t>nteger)</w:t>
       </w:r>
-      <w:bookmarkEnd w:id="132"/>
+      <w:bookmarkEnd w:id="133"/>
     </w:p>
     <w:p>
       <w:pPr>
@@ -21046,7 +21051,7 @@
         </w:tabs>
         <w:ind w:left="1170" w:hanging="1170"/>
       </w:pPr>
-      <w:bookmarkStart w:id="133" w:name="_Toc71025611"/>
+      <w:bookmarkStart w:id="134" w:name="_Toc71025611"/>
       <w:r>
         <w:t>Grass</w:t>
       </w:r>
@@ -21063,7 +21068,7 @@
       <w:r>
         <w:t>)</w:t>
       </w:r>
-      <w:bookmarkEnd w:id="133"/>
+      <w:bookmarkEnd w:id="134"/>
     </w:p>
     <w:p>
       <w:pPr>
@@ -21181,11 +21186,11 @@
         </w:tabs>
         <w:ind w:left="1170" w:hanging="1170"/>
       </w:pPr>
-      <w:bookmarkStart w:id="134" w:name="_Toc71025612"/>
+      <w:bookmarkStart w:id="135" w:name="_Toc71025612"/>
       <w:r>
         <w:t>Functional Group Parameters</w:t>
       </w:r>
-      <w:bookmarkEnd w:id="134"/>
+      <w:bookmarkEnd w:id="135"/>
     </w:p>
     <w:p>
       <w:pPr>
@@ -21218,7 +21223,7 @@
         </w:tabs>
         <w:ind w:left="1170" w:hanging="1170"/>
       </w:pPr>
-      <w:bookmarkStart w:id="135" w:name="_Toc71025613"/>
+      <w:bookmarkStart w:id="136" w:name="_Toc71025613"/>
       <w:proofErr w:type="spellStart"/>
       <w:r>
         <w:lastRenderedPageBreak/>
@@ -21228,7 +21233,7 @@
       <w:r>
         <w:t xml:space="preserve"> (Optional)</w:t>
       </w:r>
-      <w:bookmarkEnd w:id="135"/>
+      <w:bookmarkEnd w:id="136"/>
     </w:p>
     <w:p>
       <w:pPr>
@@ -21254,7 +21259,7 @@
         </w:tabs>
         <w:ind w:left="1170" w:hanging="1170"/>
       </w:pPr>
-      <w:bookmarkStart w:id="136" w:name="_Toc71025614"/>
+      <w:bookmarkStart w:id="137" w:name="_Toc71025614"/>
       <w:proofErr w:type="spellStart"/>
       <w:r>
         <w:t>FunctionalGroup</w:t>
@@ -21269,7 +21274,7 @@
       <w:r>
         <w:t>tring)</w:t>
       </w:r>
-      <w:bookmarkEnd w:id="136"/>
+      <w:bookmarkEnd w:id="137"/>
     </w:p>
     <w:p>
       <w:pPr>
@@ -21293,7 +21298,7 @@
         </w:tabs>
         <w:ind w:left="1170" w:hanging="1170"/>
       </w:pPr>
-      <w:bookmarkStart w:id="137" w:name="_Toc71025615"/>
+      <w:bookmarkStart w:id="138" w:name="_Toc71025615"/>
       <w:proofErr w:type="spellStart"/>
       <w:r>
         <w:t>FunctionalType</w:t>
@@ -21311,7 +21316,7 @@
       <w:r>
         <w:t>nteger)</w:t>
       </w:r>
-      <w:bookmarkEnd w:id="137"/>
+      <w:bookmarkEnd w:id="138"/>
     </w:p>
     <w:p>
       <w:pPr>
@@ -21329,7 +21334,7 @@
         </w:tabs>
         <w:ind w:left="1170" w:hanging="1170"/>
       </w:pPr>
-      <w:bookmarkStart w:id="138" w:name="_Toc71025616"/>
+      <w:bookmarkStart w:id="139" w:name="_Toc71025616"/>
       <w:r>
         <w:t>TemperatureCurve1 (double), TemperatureCurve2 (d</w:t>
       </w:r>
@@ -21357,7 +21362,7 @@
       <w:r>
         <w:t>ouble)</w:t>
       </w:r>
-      <w:bookmarkEnd w:id="138"/>
+      <w:bookmarkEnd w:id="139"/>
     </w:p>
     <w:p>
       <w:pPr>
@@ -21650,7 +21655,7 @@
         </w:tabs>
         <w:ind w:left="1170" w:hanging="1170"/>
       </w:pPr>
-      <w:bookmarkStart w:id="139" w:name="_Toc71025617"/>
+      <w:bookmarkStart w:id="140" w:name="_Toc71025617"/>
       <w:proofErr w:type="spellStart"/>
       <w:r>
         <w:t>Fraction</w:t>
@@ -21674,7 +21679,7 @@
       <w:r>
         <w:t>ouble)</w:t>
       </w:r>
-      <w:bookmarkEnd w:id="139"/>
+      <w:bookmarkEnd w:id="140"/>
     </w:p>
     <w:p>
       <w:pPr>
@@ -21700,7 +21705,7 @@
         </w:tabs>
         <w:ind w:left="1170" w:hanging="1170"/>
       </w:pPr>
-      <w:bookmarkStart w:id="140" w:name="_Toc71025618"/>
+      <w:bookmarkStart w:id="141" w:name="_Toc71025618"/>
       <w:proofErr w:type="spellStart"/>
       <w:r>
         <w:t>Leaf</w:t>
@@ -21762,7 +21767,7 @@
       <w:r>
         <w:t>ouble)</w:t>
       </w:r>
-      <w:bookmarkEnd w:id="140"/>
+      <w:bookmarkEnd w:id="141"/>
     </w:p>
     <w:p>
       <w:pPr>
@@ -21985,7 +21990,7 @@
         </w:rPr>
         <w:t xml:space="preserve"> is achieved</w:t>
       </w:r>
-      <w:bookmarkStart w:id="141" w:name="MAXLAI"/>
+      <w:bookmarkStart w:id="142" w:name="MAXLAI"/>
       <w:r>
         <w:rPr>
           <w:rFonts w:ascii="Times New Roman" w:hAnsi="Times New Roman" w:cs="Times New Roman"/>
@@ -21995,7 +22000,7 @@
         <w:t>.</w:t>
       </w:r>
     </w:p>
-    <w:bookmarkEnd w:id="141"/>
+    <w:bookmarkEnd w:id="142"/>
     <w:p>
       <w:pPr>
         <w:pStyle w:val="HTMLPreformatted"/>
@@ -22076,7 +22081,7 @@
         </w:tabs>
         <w:ind w:left="1170" w:hanging="1170"/>
       </w:pPr>
-      <w:bookmarkStart w:id="142" w:name="_Toc71025619"/>
+      <w:bookmarkStart w:id="143" w:name="_Toc71025619"/>
       <w:r>
         <w:t>Moisture</w:t>
       </w:r>
@@ -22110,7 +22115,7 @@
       <w:r>
         <w:t>ouble)</w:t>
       </w:r>
-      <w:bookmarkEnd w:id="142"/>
+      <w:bookmarkEnd w:id="143"/>
     </w:p>
     <w:p>
       <w:pPr>
@@ -22401,12 +22406,12 @@
         </w:tabs>
         <w:ind w:left="1170" w:hanging="1170"/>
       </w:pPr>
-      <w:bookmarkStart w:id="143" w:name="_Toc71025620"/>
+      <w:bookmarkStart w:id="144" w:name="_Toc71025620"/>
       <w:proofErr w:type="spellStart"/>
       <w:r>
         <w:t>WoodDecayRate</w:t>
       </w:r>
-      <w:bookmarkEnd w:id="130"/>
+      <w:bookmarkEnd w:id="131"/>
       <w:proofErr w:type="spellEnd"/>
       <w:r>
         <w:t xml:space="preserve"> (</w:t>
@@ -22417,7 +22422,7 @@
       <w:r>
         <w:t>ouble)</w:t>
       </w:r>
-      <w:bookmarkEnd w:id="143"/>
+      <w:bookmarkEnd w:id="144"/>
     </w:p>
     <w:p>
       <w:pPr>
@@ -22464,7 +22469,7 @@
         </w:tabs>
         <w:ind w:left="1170" w:hanging="1170"/>
       </w:pPr>
-      <w:bookmarkStart w:id="144" w:name="_Toc71025621"/>
+      <w:bookmarkStart w:id="145" w:name="_Toc71025621"/>
       <w:proofErr w:type="spellStart"/>
       <w:r>
         <w:t>MonthlyWoodMortality</w:t>
@@ -22476,7 +22481,7 @@
       <w:r>
         <w:t>ouble)</w:t>
       </w:r>
-      <w:bookmarkEnd w:id="144"/>
+      <w:bookmarkEnd w:id="145"/>
     </w:p>
     <w:p>
       <w:pPr>
@@ -22503,8 +22508,8 @@
         </w:tabs>
         <w:ind w:left="1170" w:hanging="1170"/>
       </w:pPr>
-      <w:bookmarkStart w:id="145" w:name="_Toc112490877"/>
-      <w:bookmarkStart w:id="146" w:name="_Toc71025622"/>
+      <w:bookmarkStart w:id="146" w:name="_Toc112490877"/>
+      <w:bookmarkStart w:id="147" w:name="_Toc71025622"/>
       <w:proofErr w:type="spellStart"/>
       <w:r>
         <w:t>Longevity</w:t>
@@ -22515,7 +22520,7 @@
       <w:r>
         <w:t>Shape</w:t>
       </w:r>
-      <w:bookmarkEnd w:id="145"/>
+      <w:bookmarkEnd w:id="146"/>
       <w:proofErr w:type="spellEnd"/>
       <w:r>
         <w:t xml:space="preserve"> (</w:t>
@@ -22526,7 +22531,7 @@
       <w:r>
         <w:t>ouble)</w:t>
       </w:r>
-      <w:bookmarkEnd w:id="146"/>
+      <w:bookmarkEnd w:id="147"/>
     </w:p>
     <w:p>
       <w:pPr>
@@ -22570,7 +22575,7 @@
         </w:tabs>
         <w:ind w:left="1170" w:hanging="1170"/>
       </w:pPr>
-      <w:bookmarkStart w:id="147" w:name="_Toc71025623"/>
+      <w:bookmarkStart w:id="148" w:name="_Toc71025623"/>
       <w:proofErr w:type="spellStart"/>
       <w:r>
         <w:t>Foliage</w:t>
@@ -22585,7 +22590,7 @@
       <w:r>
         <w:t>nteger)</w:t>
       </w:r>
-      <w:bookmarkEnd w:id="147"/>
+      <w:bookmarkEnd w:id="148"/>
     </w:p>
     <w:p>
       <w:pPr>
@@ -22691,7 +22696,7 @@
         </w:tabs>
         <w:ind w:left="1170" w:hanging="1170"/>
       </w:pPr>
-      <w:bookmarkStart w:id="148" w:name="_Toc71025624"/>
+      <w:bookmarkStart w:id="149" w:name="_Toc71025624"/>
       <w:proofErr w:type="spellStart"/>
       <w:r>
         <w:t>CoarseRootFraction</w:t>
@@ -22726,7 +22731,7 @@
       <w:r>
         <w:t>ouble)</w:t>
       </w:r>
-      <w:bookmarkEnd w:id="148"/>
+      <w:bookmarkEnd w:id="149"/>
     </w:p>
     <w:p>
       <w:pPr>
@@ -22758,11 +22763,11 @@
         </w:tabs>
         <w:ind w:left="1170" w:hanging="1170"/>
       </w:pPr>
-      <w:bookmarkStart w:id="149" w:name="_Toc71025625"/>
+      <w:bookmarkStart w:id="150" w:name="_Toc71025625"/>
       <w:r>
         <w:t>Fire Reduction Parameters</w:t>
       </w:r>
-      <w:bookmarkEnd w:id="149"/>
+      <w:bookmarkEnd w:id="150"/>
     </w:p>
     <w:p>
       <w:pPr>
@@ -22845,14 +22850,14 @@
         </w:tabs>
         <w:ind w:left="1170" w:hanging="1170"/>
       </w:pPr>
-      <w:bookmarkStart w:id="150" w:name="_Toc71025626"/>
+      <w:bookmarkStart w:id="151" w:name="_Toc71025626"/>
       <w:r>
         <w:t>Fire Severity</w:t>
       </w:r>
       <w:r>
         <w:t xml:space="preserve"> (integer)</w:t>
       </w:r>
-      <w:bookmarkEnd w:id="150"/>
+      <w:bookmarkEnd w:id="151"/>
     </w:p>
     <w:p>
       <w:pPr>
@@ -22901,7 +22906,7 @@
         </w:tabs>
         <w:ind w:left="1170" w:hanging="1170"/>
       </w:pPr>
-      <w:bookmarkStart w:id="151" w:name="_Toc71025627"/>
+      <w:bookmarkStart w:id="152" w:name="_Toc71025627"/>
       <w:r>
         <w:t xml:space="preserve">Coarse Debris </w:t>
       </w:r>
@@ -22911,7 +22916,7 @@
       <w:r>
         <w:t xml:space="preserve"> (double)</w:t>
       </w:r>
-      <w:bookmarkEnd w:id="151"/>
+      <w:bookmarkEnd w:id="152"/>
     </w:p>
     <w:p>
       <w:pPr>
@@ -22937,7 +22942,7 @@
         </w:tabs>
         <w:ind w:left="1170" w:hanging="1170"/>
       </w:pPr>
-      <w:bookmarkStart w:id="152" w:name="_Toc71025628"/>
+      <w:bookmarkStart w:id="153" w:name="_Toc71025628"/>
       <w:r>
         <w:t xml:space="preserve">Fine </w:t>
       </w:r>
@@ -22947,7 +22952,7 @@
       <w:r>
         <w:t xml:space="preserve"> (double)</w:t>
       </w:r>
-      <w:bookmarkEnd w:id="152"/>
+      <w:bookmarkEnd w:id="153"/>
     </w:p>
     <w:p>
       <w:pPr>
@@ -22973,14 +22978,14 @@
         </w:tabs>
         <w:ind w:left="1170" w:hanging="1170"/>
       </w:pPr>
-      <w:bookmarkStart w:id="153" w:name="_Toc71025629"/>
+      <w:bookmarkStart w:id="154" w:name="_Toc71025629"/>
       <w:r>
         <w:t>Cohort Wood Reduction</w:t>
       </w:r>
       <w:r>
         <w:t xml:space="preserve"> (double)</w:t>
       </w:r>
-      <w:bookmarkEnd w:id="153"/>
+      <w:bookmarkEnd w:id="154"/>
     </w:p>
     <w:p>
       <w:pPr>
@@ -23006,14 +23011,14 @@
         </w:tabs>
         <w:ind w:left="1170" w:hanging="1170"/>
       </w:pPr>
-      <w:bookmarkStart w:id="154" w:name="_Toc71025630"/>
+      <w:bookmarkStart w:id="155" w:name="_Toc71025630"/>
       <w:r>
         <w:t>Cohort Leaf Reduction</w:t>
       </w:r>
       <w:r>
         <w:t xml:space="preserve"> (double)</w:t>
       </w:r>
-      <w:bookmarkEnd w:id="154"/>
+      <w:bookmarkEnd w:id="155"/>
     </w:p>
     <w:p>
       <w:pPr>
@@ -23039,14 +23044,14 @@
         </w:tabs>
         <w:ind w:left="1170" w:hanging="1170"/>
       </w:pPr>
-      <w:bookmarkStart w:id="155" w:name="_Toc71025631"/>
+      <w:bookmarkStart w:id="156" w:name="_Toc71025631"/>
       <w:r>
         <w:t>Organic Horizon Reduction</w:t>
       </w:r>
       <w:r>
         <w:t xml:space="preserve"> (double)</w:t>
       </w:r>
-      <w:bookmarkEnd w:id="155"/>
+      <w:bookmarkEnd w:id="156"/>
     </w:p>
     <w:p>
       <w:pPr>
@@ -23072,11 +23077,11 @@
         </w:tabs>
         <w:ind w:left="1170" w:hanging="1170"/>
       </w:pPr>
-      <w:bookmarkStart w:id="156" w:name="_Toc71025632"/>
+      <w:bookmarkStart w:id="157" w:name="_Toc71025632"/>
       <w:r>
         <w:t>Harvest Reduction Parameters</w:t>
       </w:r>
-      <w:bookmarkEnd w:id="156"/>
+      <w:bookmarkEnd w:id="157"/>
     </w:p>
     <w:p>
       <w:pPr>
@@ -23162,11 +23167,11 @@
         </w:tabs>
         <w:ind w:left="1170" w:hanging="1170"/>
       </w:pPr>
-      <w:bookmarkStart w:id="157" w:name="_Toc71025633"/>
+      <w:bookmarkStart w:id="158" w:name="_Toc71025633"/>
       <w:r>
         <w:t>Prescription Name</w:t>
       </w:r>
-      <w:bookmarkEnd w:id="157"/>
+      <w:bookmarkEnd w:id="158"/>
     </w:p>
     <w:p>
       <w:pPr>
@@ -23201,12 +23206,7 @@
         <w:t>not</w:t>
       </w:r>
       <w:r>
-        <w:t xml:space="preserve"> need to appear in the same order as in the </w:t>
-      </w:r>
-      <w:bookmarkStart w:id="158" w:name="_GoBack"/>
-      <w:bookmarkEnd w:id="158"/>
-      <w:r>
-        <w:t>Harvest input file</w:t>
+        <w:t xml:space="preserve"> need to appear in the same order as in the Harvest input file</w:t>
       </w:r>
       <w:r>
         <w:t>.</w:t>
@@ -23438,8 +23438,8 @@
       <w:bookmarkStart w:id="165" w:name="_Toc133339122"/>
       <w:bookmarkStart w:id="166" w:name="_Toc282434158"/>
       <w:bookmarkStart w:id="167" w:name="_Ref140059391"/>
-      <w:bookmarkEnd w:id="126"/>
       <w:bookmarkEnd w:id="127"/>
+      <w:bookmarkEnd w:id="128"/>
       <w:r>
         <w:lastRenderedPageBreak/>
         <w:t>Output Files</w:t>
@@ -24301,21 +24301,11 @@
       <w:r>
         <w:t xml:space="preserve">:  This parameter is the code used for the community in the input map (see section </w:t>
       </w:r>
-      <w:r>
-        <w:fldChar w:fldCharType="begin"/>
-      </w:r>
-      <w:r>
-        <w:instrText xml:space="preserve"> REF _Ref109371856 \r </w:instrText>
-      </w:r>
-      <w:r>
-        <w:fldChar w:fldCharType="separate"/>
-      </w:r>
-      <w:r>
-        <w:t>2.5</w:t>
-      </w:r>
-      <w:r>
-        <w:fldChar w:fldCharType="end"/>
-      </w:r>
+      <w:fldSimple w:instr=" REF _Ref109371856 \r ">
+        <w:r>
+          <w:t>2.5</w:t>
+        </w:r>
+      </w:fldSimple>
       <w:r>
         <w:t xml:space="preserve">).  Value: </w:t>
       </w:r>
@@ -26054,7 +26044,7 @@
         <w:rFonts w:ascii="Arial" w:hAnsi="Arial" w:cs="Arial"/>
         <w:noProof/>
       </w:rPr>
-      <w:t>31</w:t>
+      <w:t>32</w:t>
     </w:r>
     <w:r>
       <w:rPr>
@@ -26126,21 +26116,11 @@
     <w:r>
       <w:t>NECN v</w:t>
     </w:r>
-    <w:r>
-      <w:fldChar w:fldCharType="begin"/>
-    </w:r>
-    <w:r>
-      <w:instrText xml:space="preserve"> DOCPROPERTY  "Extension Version"  \* MERGEFORMAT </w:instrText>
-    </w:r>
-    <w:r>
-      <w:fldChar w:fldCharType="separate"/>
-    </w:r>
-    <w:r>
-      <w:t>6.7</w:t>
-    </w:r>
-    <w:r>
-      <w:fldChar w:fldCharType="end"/>
-    </w:r>
+    <w:fldSimple w:instr=" DOCPROPERTY  &quot;Extension Version&quot;  \* MERGEFORMAT ">
+      <w:r>
+        <w:t>6.7</w:t>
+      </w:r>
+    </w:fldSimple>
     <w:r>
       <w:t xml:space="preserve"> – User Guide</w:t>
     </w:r>
@@ -29619,7 +29599,7 @@
 </file>
 
 <file path=customXml/itemProps1.xml><?xml version="1.0" encoding="utf-8"?>
-<ds:datastoreItem xmlns:ds="http://schemas.openxmlformats.org/officeDocument/2006/customXml" ds:itemID="{AF59125D-10F7-40E0-BA1A-2F1EB92D4347}">
+<ds:datastoreItem xmlns:ds="http://schemas.openxmlformats.org/officeDocument/2006/customXml" ds:itemID="{E439A0BF-716B-40B5-B065-44DD7A51E7F3}">
   <ds:schemaRefs>
     <ds:schemaRef ds:uri="http://schemas.openxmlformats.org/officeDocument/2006/bibliography"/>
   </ds:schemaRefs>

</xml_diff>